<commit_message>
Updated Tech Task document
</commit_message>
<xml_diff>
--- a/docs/scenarios/RemoteChemotherapyMonitoring.docx
+++ b/docs/scenarios/RemoteChemotherapyMonitoring.docx
@@ -9,11 +9,15 @@
         <w:contextualSpacing w:val="0"/>
       </w:pPr>
       <w:bookmarkStart w:id="0" w:name="h.agbr6n8u5h7a" w:colFirst="0" w:colLast="0"/>
-      <w:bookmarkStart w:id="1" w:name="_GoBack"/>
       <w:bookmarkEnd w:id="0"/>
-      <w:bookmarkEnd w:id="1"/>
-      <w:r>
-        <w:t>Example HealthKit Application Development in openEHR</w:t>
+      <w:r>
+        <w:t>E</w:t>
+      </w:r>
+      <w:r>
+        <w:t xml:space="preserve">xample Mobile Health </w:t>
+      </w:r>
+      <w:r>
+        <w:t>Application Development in openEHR</w:t>
       </w:r>
     </w:p>
     <w:p/>
@@ -125,10 +129,15 @@
         <w:contextualSpacing/>
       </w:pPr>
       <w:r>
-        <w:t>Ge</w:t>
-      </w:r>
-      <w:r>
-        <w:t>nerate json instance data artifacts from the operational templates to demonstrate the ease with which the data can be addressed.</w:t>
+        <w:t xml:space="preserve">Generate </w:t>
+      </w:r>
+      <w:proofErr w:type="spellStart"/>
+      <w:r>
+        <w:t>json</w:t>
+      </w:r>
+      <w:proofErr w:type="spellEnd"/>
+      <w:r>
+        <w:t xml:space="preserve"> instance data artifacts from the operational templates to demonstrate the ease with which the data can be addressed.</w:t>
       </w:r>
     </w:p>
     <w:p>
@@ -147,10 +156,7 @@
     <w:p/>
     <w:p>
       <w:r>
-        <w:t xml:space="preserve">The entire process took 6 days in total. All work was done by a team of 3, </w:t>
-      </w:r>
-      <w:r>
-        <w:t>in the spare time between busy day jobs and home lives.</w:t>
+        <w:t>The entire process took 6 days in total. All work was done by a team of 3, in the spare time between busy day jobs and home lives.</w:t>
       </w:r>
     </w:p>
     <w:p/>
@@ -160,8 +166,8 @@
         <w:pStyle w:val="Heading2"/>
         <w:contextualSpacing w:val="0"/>
       </w:pPr>
-      <w:bookmarkStart w:id="2" w:name="h.54vbw6yinho7" w:colFirst="0" w:colLast="0"/>
-      <w:bookmarkEnd w:id="2"/>
+      <w:bookmarkStart w:id="1" w:name="h.54vbw6yinho7" w:colFirst="0" w:colLast="0"/>
+      <w:bookmarkEnd w:id="1"/>
       <w:r>
         <w:t>Description of the clinical problem</w:t>
       </w:r>
@@ -171,8 +177,8 @@
         <w:pStyle w:val="Heading3"/>
         <w:contextualSpacing w:val="0"/>
       </w:pPr>
-      <w:bookmarkStart w:id="3" w:name="h.50ax7dnxhj7i" w:colFirst="0" w:colLast="0"/>
-      <w:bookmarkEnd w:id="3"/>
+      <w:bookmarkStart w:id="2" w:name="h.50ax7dnxhj7i" w:colFirst="0" w:colLast="0"/>
+      <w:bookmarkEnd w:id="2"/>
       <w:r>
         <w:t>Remote Monitoring of Cancer Chemotherapy Patients Allowing Recuperation Out of Hospital</w:t>
       </w:r>
@@ -180,31 +186,27 @@
     <w:p/>
     <w:p>
       <w:r>
-        <w:t>During the treatment of blood cancers, we administer toxic chemotherapy m</w:t>
-      </w:r>
-      <w:r>
-        <w:t>edicines which can suppress the immune system of our patients. This makes patients susceptible to life-threatening infection, and although they may appear to be clinically well in the early stages of infection, patients can deteriorate quickly.</w:t>
+        <w:t>During the treatment of blood cancers, we administer toxic chemotherapy medicines which can suppress the immune system of our patients. This makes patients susceptible to life-threatening infection, and although they may appear to be clinically well in the early stages of infection, patients can deteriorate quickly.</w:t>
       </w:r>
     </w:p>
     <w:p/>
     <w:p>
       <w:r>
-        <w:t>Many patie</w:t>
-      </w:r>
-      <w:r>
-        <w:t xml:space="preserve">nts prefer to be treated in an ambulatory setting - usually staying at a patient hotel or at home, if this is near the hospital - with daily review at the hospital. This allows the patient to recuperate in a more relaxing environment surrounded by friends </w:t>
-      </w:r>
-      <w:r>
-        <w:t>and family, not surrounded by hospital patients with infections of their own. The costs of care are also significantly reduced.</w:t>
+        <w:t>Many patients prefer to be treated in an ambulatory setting - usually staying at a patient hotel or at home, if this is near the hospital - with daily review at the hospital. This allows the patient to recuperate in a more relaxing environment surrounded by friends and family, not surrounded by hospital patients with infections of their own. The costs of care are also significantly reduced.</w:t>
       </w:r>
     </w:p>
     <w:p/>
     <w:p>
       <w:r>
-        <w:t>Patients are however expected to take some responsibility for their own care. For example they usually monitor their own temper</w:t>
-      </w:r>
-      <w:r>
-        <w:t xml:space="preserve">atures manually every 4 hours, and are given an emergency 24-hour hotline to call should they become unwell. If they have a temperature </w:t>
+        <w:t xml:space="preserve">Patients are however expected to take some responsibility for their own care. For </w:t>
+      </w:r>
+      <w:proofErr w:type="gramStart"/>
+      <w:r>
+        <w:t>example</w:t>
+      </w:r>
+      <w:proofErr w:type="gramEnd"/>
+      <w:r>
+        <w:t xml:space="preserve"> they usually monitor their own temperatures manually every 4 hours, and are given an emergency 24-hour hotline to call should they become unwell. If they have a temperature </w:t>
       </w:r>
       <w:r>
         <w:lastRenderedPageBreak/>
@@ -230,25 +232,35 @@
         <w:t>C</w:t>
       </w:r>
       <w:r>
-        <w:t>, they will ring for advice. If they feel unwell or if their temperature remains high, they are admitted in</w:t>
-      </w:r>
-      <w:r>
-        <w:t xml:space="preserve">to hospital for assessment. </w:t>
+        <w:t xml:space="preserve">, they will ring for advice. If they feel unwell or if their temperature remains high, they are admitted into hospital for assessment. </w:t>
       </w:r>
     </w:p>
     <w:p/>
     <w:p>
       <w:r>
-        <w:t>There have however been instances where the system has failed due to human lapses. Occasionally patients have not measured their temperatures or did not want to bother the staff at night (instead waiting until the next morning</w:t>
-      </w:r>
-      <w:r>
-        <w:t>). Patients can however deteriorate extremely quickly with serious consequences, therefore we must have timely notification when there are signs of infection.</w:t>
+        <w:t xml:space="preserve">There have however been instances where the system has failed due to human lapses. Occasionally patients have not measured their temperatures or did not want to bother the staff at night (instead waiting until the next morning). Patients can however deteriorate extremely quickly with serious </w:t>
+      </w:r>
+      <w:proofErr w:type="gramStart"/>
+      <w:r>
+        <w:t>consequences,</w:t>
+      </w:r>
+      <w:proofErr w:type="gramEnd"/>
+      <w:r>
+        <w:t xml:space="preserve"> therefore we must have timely notification when there are signs of infection.</w:t>
       </w:r>
     </w:p>
     <w:p/>
     <w:p>
       <w:r>
-        <w:t>To achieve this we require:</w:t>
+        <w:t xml:space="preserve">To achieve </w:t>
+      </w:r>
+      <w:proofErr w:type="gramStart"/>
+      <w:r>
+        <w:t>this</w:t>
+      </w:r>
+      <w:proofErr w:type="gramEnd"/>
+      <w:r>
+        <w:t xml:space="preserve"> we require:</w:t>
       </w:r>
     </w:p>
     <w:p/>
@@ -288,10 +300,7 @@
         <w:contextualSpacing/>
       </w:pPr>
       <w:r>
-        <w:t xml:space="preserve">This data should ideally be automatically fed back into the hospital EHR system or </w:t>
-      </w:r>
-      <w:r>
-        <w:t>an associated hospital application, monitored by hospital staff.</w:t>
+        <w:t>This data should ideally be automatically fed back into the hospital EHR system or an associated hospital application, monitored by hospital staff.</w:t>
       </w:r>
     </w:p>
     <w:p>
@@ -330,10 +339,7 @@
         <w:contextualSpacing/>
       </w:pPr>
       <w:r>
-        <w:t>A “call for help” button if</w:t>
-      </w:r>
-      <w:r>
-        <w:t xml:space="preserve"> there is an emergency.</w:t>
+        <w:t>A “call for help” button if there is an emergency.</w:t>
       </w:r>
     </w:p>
     <w:p>
@@ -378,10 +384,7 @@
     <w:p/>
     <w:p>
       <w:r>
-        <w:t xml:space="preserve">Potential </w:t>
-      </w:r>
-      <w:r>
-        <w:t>patient devices:</w:t>
+        <w:t>Potential patient devices:</w:t>
       </w:r>
     </w:p>
     <w:p>
@@ -407,9 +410,18 @@
         <w:contextualSpacing/>
       </w:pPr>
       <w:r>
-        <w:t xml:space="preserve">Telemetry tools such as the Apple iWatch, </w:t>
+        <w:t xml:space="preserve">Telemetry tools such as the Apple </w:t>
+      </w:r>
+      <w:proofErr w:type="spellStart"/>
+      <w:r>
+        <w:t>iWatch</w:t>
+      </w:r>
+      <w:proofErr w:type="spellEnd"/>
+      <w:r>
+        <w:t xml:space="preserve">, </w:t>
       </w:r>
       <w:hyperlink r:id="rId5" w:anchor=".VeiWS7xVhBc">
+        <w:proofErr w:type="spellStart"/>
         <w:r>
           <w:rPr>
             <w:color w:val="1155CC"/>
@@ -417,6 +429,7 @@
           </w:rPr>
           <w:t>SensiumVitals</w:t>
         </w:r>
+        <w:proofErr w:type="spellEnd"/>
       </w:hyperlink>
       <w:r>
         <w:t xml:space="preserve"> (or </w:t>
@@ -472,8 +485,8 @@
         <w:pStyle w:val="Heading2"/>
         <w:contextualSpacing w:val="0"/>
       </w:pPr>
-      <w:bookmarkStart w:id="4" w:name="h.h0q1nhpurohg" w:colFirst="0" w:colLast="0"/>
-      <w:bookmarkEnd w:id="4"/>
+      <w:bookmarkStart w:id="3" w:name="h.h0q1nhpurohg" w:colFirst="0" w:colLast="0"/>
+      <w:bookmarkEnd w:id="3"/>
       <w:r>
         <w:t>Required Dataset</w:t>
       </w:r>
@@ -583,7 +596,23 @@
               <w:spacing w:line="240" w:lineRule="auto"/>
             </w:pPr>
             <w:r>
-              <w:t>37.0 Deg C or Deg F (in US)</w:t>
+              <w:t xml:space="preserve">37.0 </w:t>
+            </w:r>
+            <w:proofErr w:type="spellStart"/>
+            <w:r>
+              <w:t>Deg</w:t>
+            </w:r>
+            <w:proofErr w:type="spellEnd"/>
+            <w:r>
+              <w:t xml:space="preserve"> C or </w:t>
+            </w:r>
+            <w:proofErr w:type="spellStart"/>
+            <w:r>
+              <w:t>Deg</w:t>
+            </w:r>
+            <w:proofErr w:type="spellEnd"/>
+            <w:r>
+              <w:t xml:space="preserve"> F (in US)</w:t>
             </w:r>
           </w:p>
         </w:tc>
@@ -902,9 +931,16 @@
               <w:widowControl w:val="0"/>
               <w:spacing w:line="240" w:lineRule="auto"/>
             </w:pPr>
-            <w:r>
-              <w:t xml:space="preserve">Haemoglobin _ g/L </w:t>
-            </w:r>
+            <w:proofErr w:type="spellStart"/>
+            <w:r>
+              <w:t>Haemoglobin</w:t>
+            </w:r>
+            <w:proofErr w:type="spellEnd"/>
+            <w:r>
+              <w:t xml:space="preserve"> _ g/L </w:t>
+            </w:r>
+            <w:bookmarkStart w:id="4" w:name="_GoBack"/>
+            <w:bookmarkEnd w:id="4"/>
           </w:p>
           <w:p>
             <w:pPr>
@@ -920,8 +956,13 @@
               <w:widowControl w:val="0"/>
               <w:spacing w:line="240" w:lineRule="auto"/>
             </w:pPr>
-            <w:r>
-              <w:t xml:space="preserve">Neut x 10^9/L </w:t>
+            <w:proofErr w:type="spellStart"/>
+            <w:r>
+              <w:t>Neut</w:t>
+            </w:r>
+            <w:proofErr w:type="spellEnd"/>
+            <w:r>
+              <w:t xml:space="preserve"> x 10^9/L </w:t>
             </w:r>
           </w:p>
           <w:p>
@@ -945,10 +986,7 @@
               <w:spacing w:line="240" w:lineRule="auto"/>
             </w:pPr>
             <w:r>
-              <w:t>Result currently obtained from the hospital labs system, but in the future it could be point of care (POC) t</w:t>
-            </w:r>
-            <w:r>
-              <w:t xml:space="preserve">esting e.g. </w:t>
+              <w:t xml:space="preserve">Result currently obtained from the hospital labs system, but in the future it could be point of care (POC) testing e.g. </w:t>
             </w:r>
             <w:hyperlink r:id="rId7">
               <w:r>
@@ -999,13 +1037,15 @@
               <w:spacing w:line="240" w:lineRule="auto"/>
             </w:pPr>
             <w:r>
-              <w:t xml:space="preserve">Patient documents reason for request “I am feeling a bit unwell </w:t>
-            </w:r>
-            <w:r>
-              <w:t>and my temperature is up”, presses a Please give me advice’ button which alerts hospital staff. hospital worker documents recommendation in response as an update to the same document e.g “You had better come in to hospital immediately” or “Nothing to worry</w:t>
-            </w:r>
-            <w:r>
-              <w:t xml:space="preserve"> about”</w:t>
+              <w:t xml:space="preserve">Patient documents reason for request “I am feeling a bit unwell and my temperature is up”, presses a Please give me advice’ button which alerts hospital staff. hospital worker documents recommendation in response as an update to the same document </w:t>
+            </w:r>
+            <w:proofErr w:type="spellStart"/>
+            <w:r>
+              <w:t>e.g</w:t>
+            </w:r>
+            <w:proofErr w:type="spellEnd"/>
+            <w:r>
+              <w:t xml:space="preserve"> “You had better come in to hospital immediately” or “Nothing to worry about”</w:t>
             </w:r>
           </w:p>
         </w:tc>
@@ -1186,10 +1226,7 @@
         <w:spacing w:line="240" w:lineRule="auto"/>
       </w:pPr>
       <w:r>
-        <w:t>I think this is just the same as 'Request for Advice' We can add an 'priority' = emergency option to the dataset if you think this is needed b</w:t>
-      </w:r>
-      <w:r>
-        <w:t>ut I would have thought that any request for advice needs handled pretty smartly</w:t>
+        <w:t>I think this is just the same as 'Request for Advice' We can add an 'priority' = emergency option to the dataset if you think this is needed but I would have thought that any request for advice needs handled pretty smartly</w:t>
       </w:r>
     </w:p>
   </w:comment>
@@ -1240,10 +1277,7 @@
         <w:spacing w:line="240" w:lineRule="auto"/>
       </w:pPr>
       <w:r>
-        <w:t>And if from the "Emergency" button (subject to name change), this will pop up a box that a</w:t>
-      </w:r>
-      <w:r>
-        <w:t>llows you to type a question (if you want to), and this would be marked as urgent.</w:t>
+        <w:t>And if from the "Emergency" button (subject to name change), this will pop up a box that allows you to type a question (if you want to), and this would be marked as urgent.</w:t>
       </w:r>
     </w:p>
     <w:p>
@@ -1263,10 +1297,7 @@
         <w:spacing w:line="240" w:lineRule="auto"/>
       </w:pPr>
       <w:r>
-        <w:t>I would expect this to be prompted by either the app on the basis of some kind of risk assessment / decision support from the app, or triggered by the patie</w:t>
-      </w:r>
-      <w:r>
-        <w:t>nt asking for advice, probably on the basis of some symptoms. Agree - press the button and it allows you to say why you want advice + mark as urgent if reqd.</w:t>
+        <w:t>I would expect this to be prompted by either the app on the basis of some kind of risk assessment / decision support from the app, or triggered by the patient asking for advice, probably on the basis of some symptoms. Agree - press the button and it allows you to say why you want advice + mark as urgent if reqd.</w:t>
       </w:r>
     </w:p>
   </w:comment>

</xml_diff>